<commit_message>
Progressing barcodes and bounding box maths
</commit_message>
<xml_diff>
--- a/public/data/DefaultQRPlusHiroMarker.docx
+++ b/public/data/DefaultQRPlusHiroMarker.docx
@@ -8,16 +8,16 @@
           <w:noProof/>
         </w:rPr>
         <w:drawing>
-          <wp:anchor distT="0" distB="0" distL="114300" distR="114300" simplePos="0" relativeHeight="251658240" behindDoc="0" locked="0" layoutInCell="1" allowOverlap="1" wp14:anchorId="095E10A3" wp14:editId="0FE83097">
+          <wp:anchor distT="0" distB="0" distL="114300" distR="114300" simplePos="0" relativeHeight="251658240" behindDoc="0" locked="0" layoutInCell="1" allowOverlap="1" wp14:anchorId="095E10A3" wp14:editId="4F0B0D7E">
             <wp:simplePos x="0" y="0"/>
             <wp:positionH relativeFrom="column">
-              <wp:posOffset>1397000</wp:posOffset>
+              <wp:posOffset>-125095</wp:posOffset>
             </wp:positionH>
             <wp:positionV relativeFrom="paragraph">
               <wp:posOffset>0</wp:posOffset>
             </wp:positionV>
-            <wp:extent cx="2603500" cy="2603500"/>
-            <wp:effectExtent l="0" t="0" r="0" b="0"/>
+            <wp:extent cx="6254750" cy="6254750"/>
+            <wp:effectExtent l="0" t="0" r="6350" b="6350"/>
             <wp:wrapSquare wrapText="bothSides"/>
             <wp:docPr id="1288861165" name="Picture 1"/>
             <wp:cNvGraphicFramePr>
@@ -45,67 +45,7 @@
                   <pic:spPr>
                     <a:xfrm>
                       <a:off x="0" y="0"/>
-                      <a:ext cx="2603500" cy="2603500"/>
-                    </a:xfrm>
-                    <a:prstGeom prst="rect">
-                      <a:avLst/>
-                    </a:prstGeom>
-                  </pic:spPr>
-                </pic:pic>
-              </a:graphicData>
-            </a:graphic>
-            <wp14:sizeRelH relativeFrom="page">
-              <wp14:pctWidth>0</wp14:pctWidth>
-            </wp14:sizeRelH>
-            <wp14:sizeRelV relativeFrom="page">
-              <wp14:pctHeight>0</wp14:pctHeight>
-            </wp14:sizeRelV>
-          </wp:anchor>
-        </w:drawing>
-      </w:r>
-      <w:r>
-        <w:rPr>
-          <w:noProof/>
-        </w:rPr>
-        <w:drawing>
-          <wp:anchor distT="0" distB="0" distL="114300" distR="114300" simplePos="0" relativeHeight="251659264" behindDoc="0" locked="0" layoutInCell="1" allowOverlap="1" wp14:anchorId="47FB18C2" wp14:editId="2BC1635C">
-            <wp:simplePos x="0" y="0"/>
-            <wp:positionH relativeFrom="column">
-              <wp:posOffset>-12700</wp:posOffset>
-            </wp:positionH>
-            <wp:positionV relativeFrom="paragraph">
-              <wp:posOffset>3043555</wp:posOffset>
-            </wp:positionV>
-            <wp:extent cx="5765800" cy="5816825"/>
-            <wp:effectExtent l="0" t="0" r="0" b="0"/>
-            <wp:wrapSquare wrapText="bothSides"/>
-            <wp:docPr id="55220734" name="Picture 2" descr="A black and white logo&#10;&#10;Description automatically generated"/>
-            <wp:cNvGraphicFramePr>
-              <a:graphicFrameLocks xmlns:a="http://schemas.openxmlformats.org/drawingml/2006/main" noChangeAspect="1"/>
-            </wp:cNvGraphicFramePr>
-            <a:graphic xmlns:a="http://schemas.openxmlformats.org/drawingml/2006/main">
-              <a:graphicData uri="http://schemas.openxmlformats.org/drawingml/2006/picture">
-                <pic:pic xmlns:pic="http://schemas.openxmlformats.org/drawingml/2006/picture">
-                  <pic:nvPicPr>
-                    <pic:cNvPr id="55220734" name="Picture 2" descr="A black and white logo&#10;&#10;Description automatically generated"/>
-                    <pic:cNvPicPr/>
-                  </pic:nvPicPr>
-                  <pic:blipFill>
-                    <a:blip r:embed="rId5">
-                      <a:extLst>
-                        <a:ext uri="{28A0092B-C50C-407E-A947-70E740481C1C}">
-                          <a14:useLocalDpi xmlns:a14="http://schemas.microsoft.com/office/drawing/2010/main" val="0"/>
-                        </a:ext>
-                      </a:extLst>
-                    </a:blip>
-                    <a:stretch>
-                      <a:fillRect/>
-                    </a:stretch>
-                  </pic:blipFill>
-                  <pic:spPr>
-                    <a:xfrm>
-                      <a:off x="0" y="0"/>
-                      <a:ext cx="5765800" cy="5816825"/>
+                      <a:ext cx="6254750" cy="6254750"/>
                     </a:xfrm>
                     <a:prstGeom prst="rect">
                       <a:avLst/>

</xml_diff>